<commit_message>
commit: testMVb , testato shift 0 e shift 1 aggiunto gestione report con salvataggio in flash dall' indirizzo 40f000
</commit_message>
<xml_diff>
--- a/COM/e403/doc/testcom.docx
+++ b/COM/e403/doc/testcom.docx
@@ -44,6 +44,10 @@
         <w:t xml:space="preserve"> del Motorola</w:t>
       </w:r>
     </w:p>
+    <w:p/>
+    <w:p/>
+    <w:p/>
+    <w:p/>
     <w:p/>
     <w:p>
       <w:pPr>
@@ -147,12 +151,6 @@
         <w:gridCol w:w="1347"/>
       </w:tblGrid>
       <w:tr>
-        <w:tblPrEx>
-          <w:tblCellMar>
-            <w:top w:w="0" w:type="dxa"/>
-            <w:bottom w:w="0" w:type="dxa"/>
-          </w:tblCellMar>
-        </w:tblPrEx>
         <w:trPr>
           <w:cantSplit/>
           <w:trHeight w:val="478"/>
@@ -298,12 +296,6 @@
         </w:tc>
       </w:tr>
       <w:tr>
-        <w:tblPrEx>
-          <w:tblCellMar>
-            <w:top w:w="0" w:type="dxa"/>
-            <w:bottom w:w="0" w:type="dxa"/>
-          </w:tblCellMar>
-        </w:tblPrEx>
         <w:trPr>
           <w:cantSplit/>
           <w:trHeight w:hRule="exact" w:val="242"/>
@@ -404,12 +396,6 @@
         </w:tc>
       </w:tr>
       <w:tr>
-        <w:tblPrEx>
-          <w:tblCellMar>
-            <w:top w:w="0" w:type="dxa"/>
-            <w:bottom w:w="0" w:type="dxa"/>
-          </w:tblCellMar>
-        </w:tblPrEx>
         <w:trPr>
           <w:cantSplit/>
           <w:trHeight w:hRule="exact" w:val="226"/>
@@ -454,6 +440,17 @@
             <w:pPr>
               <w:jc w:val="center"/>
             </w:pPr>
+            <w:r>
+              <w:t xml:space="preserve">1 </w:t>
+            </w:r>
+            <w:proofErr w:type="spellStart"/>
+            <w:r>
+              <w:t>sector</w:t>
+            </w:r>
+            <w:proofErr w:type="spellEnd"/>
+            <w:r>
+              <w:t xml:space="preserve">  64Kbyte</w:t>
+            </w:r>
           </w:p>
         </w:tc>
         <w:tc>
@@ -490,12 +487,6 @@
         </w:tc>
       </w:tr>
       <w:tr>
-        <w:tblPrEx>
-          <w:tblCellMar>
-            <w:top w:w="0" w:type="dxa"/>
-            <w:bottom w:w="0" w:type="dxa"/>
-          </w:tblCellMar>
-        </w:tblPrEx>
         <w:trPr>
           <w:cantSplit/>
           <w:trHeight w:hRule="exact" w:val="225"/>
@@ -596,12 +587,6 @@
         </w:tc>
       </w:tr>
       <w:tr>
-        <w:tblPrEx>
-          <w:tblCellMar>
-            <w:top w:w="0" w:type="dxa"/>
-            <w:bottom w:w="0" w:type="dxa"/>
-          </w:tblCellMar>
-        </w:tblPrEx>
         <w:trPr>
           <w:cantSplit/>
           <w:trHeight w:hRule="exact" w:val="243"/>
@@ -676,12 +661,6 @@
         </w:tc>
       </w:tr>
       <w:tr>
-        <w:tblPrEx>
-          <w:tblCellMar>
-            <w:top w:w="0" w:type="dxa"/>
-            <w:bottom w:w="0" w:type="dxa"/>
-          </w:tblCellMar>
-        </w:tblPrEx>
         <w:trPr>
           <w:cantSplit/>
           <w:trHeight w:hRule="exact" w:val="242"/>
@@ -777,12 +756,6 @@
         </w:tc>
       </w:tr>
       <w:tr>
-        <w:tblPrEx>
-          <w:tblCellMar>
-            <w:top w:w="0" w:type="dxa"/>
-            <w:bottom w:w="0" w:type="dxa"/>
-          </w:tblCellMar>
-        </w:tblPrEx>
         <w:trPr>
           <w:cantSplit/>
           <w:trHeight w:hRule="exact" w:val="426"/>
@@ -857,12 +830,6 @@
         </w:tc>
       </w:tr>
       <w:tr>
-        <w:tblPrEx>
-          <w:tblCellMar>
-            <w:top w:w="0" w:type="dxa"/>
-            <w:bottom w:w="0" w:type="dxa"/>
-          </w:tblCellMar>
-        </w:tblPrEx>
         <w:trPr>
           <w:cantSplit/>
           <w:trHeight w:hRule="exact" w:val="208"/>
@@ -1009,12 +976,6 @@
         </w:tc>
       </w:tr>
       <w:tr>
-        <w:tblPrEx>
-          <w:tblCellMar>
-            <w:top w:w="0" w:type="dxa"/>
-            <w:bottom w:w="0" w:type="dxa"/>
-          </w:tblCellMar>
-        </w:tblPrEx>
         <w:trPr>
           <w:cantSplit/>
           <w:trHeight w:hRule="exact" w:val="260"/>
@@ -1089,12 +1050,6 @@
         </w:tc>
       </w:tr>
       <w:tr>
-        <w:tblPrEx>
-          <w:tblCellMar>
-            <w:top w:w="0" w:type="dxa"/>
-            <w:bottom w:w="0" w:type="dxa"/>
-          </w:tblCellMar>
-        </w:tblPrEx>
         <w:trPr>
           <w:cantSplit/>
           <w:trHeight w:hRule="exact" w:val="225"/>
@@ -1241,12 +1196,6 @@
         </w:tc>
       </w:tr>
       <w:tr>
-        <w:tblPrEx>
-          <w:tblCellMar>
-            <w:top w:w="0" w:type="dxa"/>
-            <w:bottom w:w="0" w:type="dxa"/>
-          </w:tblCellMar>
-        </w:tblPrEx>
         <w:trPr>
           <w:cantSplit/>
           <w:trHeight w:hRule="exact" w:val="243"/>
@@ -1321,12 +1270,6 @@
         </w:tc>
       </w:tr>
       <w:tr>
-        <w:tblPrEx>
-          <w:tblCellMar>
-            <w:top w:w="0" w:type="dxa"/>
-            <w:bottom w:w="0" w:type="dxa"/>
-          </w:tblCellMar>
-        </w:tblPrEx>
         <w:trPr>
           <w:cantSplit/>
           <w:trHeight w:hRule="exact" w:val="502"/>
@@ -1463,12 +1406,6 @@
         </w:tc>
       </w:tr>
       <w:tr>
-        <w:tblPrEx>
-          <w:tblCellMar>
-            <w:top w:w="0" w:type="dxa"/>
-            <w:bottom w:w="0" w:type="dxa"/>
-          </w:tblCellMar>
-        </w:tblPrEx>
         <w:trPr>
           <w:cantSplit/>
           <w:trHeight w:hRule="exact" w:val="260"/>
@@ -1543,12 +1480,6 @@
         </w:tc>
       </w:tr>
       <w:tr>
-        <w:tblPrEx>
-          <w:tblCellMar>
-            <w:top w:w="0" w:type="dxa"/>
-            <w:bottom w:w="0" w:type="dxa"/>
-          </w:tblCellMar>
-        </w:tblPrEx>
         <w:trPr>
           <w:cantSplit/>
           <w:trHeight w:hRule="exact" w:val="208"/>
@@ -1643,12 +1574,6 @@
         </w:tc>
       </w:tr>
       <w:tr>
-        <w:tblPrEx>
-          <w:tblCellMar>
-            <w:top w:w="0" w:type="dxa"/>
-            <w:bottom w:w="0" w:type="dxa"/>
-          </w:tblCellMar>
-        </w:tblPrEx>
         <w:trPr>
           <w:cantSplit/>
           <w:trHeight w:hRule="exact" w:val="260"/>
@@ -1723,12 +1648,6 @@
         </w:tc>
       </w:tr>
       <w:tr>
-        <w:tblPrEx>
-          <w:tblCellMar>
-            <w:top w:w="0" w:type="dxa"/>
-            <w:bottom w:w="0" w:type="dxa"/>
-          </w:tblCellMar>
-        </w:tblPrEx>
         <w:trPr>
           <w:cantSplit/>
           <w:trHeight w:val="226"/>
@@ -1823,12 +1742,6 @@
         </w:tc>
       </w:tr>
       <w:tr>
-        <w:tblPrEx>
-          <w:tblCellMar>
-            <w:top w:w="0" w:type="dxa"/>
-            <w:bottom w:w="0" w:type="dxa"/>
-          </w:tblCellMar>
-        </w:tblPrEx>
         <w:trPr>
           <w:cantSplit/>
           <w:trHeight w:val="243"/>
@@ -1957,6 +1870,98 @@
           <w:lang w:val="en-GB"/>
         </w:rPr>
       </w:pPr>
+      <w:r>
+        <w:rPr>
+          <w:snapToGrid w:val="0"/>
+          <w:sz w:val="24"/>
+          <w:lang w:val="en-GB"/>
+        </w:rPr>
+        <w:lastRenderedPageBreak/>
+        <w:t>INTERRUPT</w:t>
+      </w:r>
+    </w:p>
+    <w:p>
+      <w:pPr>
+        <w:ind w:left="708"/>
+        <w:jc w:val="both"/>
+        <w:rPr>
+          <w:snapToGrid w:val="0"/>
+          <w:sz w:val="24"/>
+          <w:lang w:val="en-GB"/>
+        </w:rPr>
+      </w:pPr>
+      <w:r>
+        <w:rPr>
+          <w:snapToGrid w:val="0"/>
+          <w:sz w:val="24"/>
+          <w:lang w:val="en-GB"/>
+        </w:rPr>
+        <w:t xml:space="preserve">MVB INT0 e INT1: </w:t>
+      </w:r>
+      <w:proofErr w:type="spellStart"/>
+      <w:r>
+        <w:rPr>
+          <w:snapToGrid w:val="0"/>
+          <w:sz w:val="24"/>
+          <w:lang w:val="en-GB"/>
+        </w:rPr>
+        <w:t>sono</w:t>
+      </w:r>
+      <w:proofErr w:type="spellEnd"/>
+      <w:r>
+        <w:rPr>
+          <w:snapToGrid w:val="0"/>
+          <w:sz w:val="24"/>
+          <w:lang w:val="en-GB"/>
+        </w:rPr>
+        <w:t xml:space="preserve"> 2 interrupt </w:t>
+      </w:r>
+      <w:proofErr w:type="spellStart"/>
+      <w:r>
+        <w:rPr>
+          <w:snapToGrid w:val="0"/>
+          <w:sz w:val="24"/>
+          <w:lang w:val="en-GB"/>
+        </w:rPr>
+        <w:t>req</w:t>
+      </w:r>
+      <w:proofErr w:type="spellEnd"/>
+      <w:r>
+        <w:rPr>
+          <w:snapToGrid w:val="0"/>
+          <w:sz w:val="24"/>
+          <w:lang w:val="en-GB"/>
+        </w:rPr>
+        <w:t xml:space="preserve"> </w:t>
+      </w:r>
+      <w:proofErr w:type="spellStart"/>
+      <w:r>
+        <w:rPr>
+          <w:snapToGrid w:val="0"/>
+          <w:sz w:val="24"/>
+          <w:lang w:val="en-GB"/>
+        </w:rPr>
+        <w:t>generati</w:t>
+      </w:r>
+      <w:proofErr w:type="spellEnd"/>
+      <w:r>
+        <w:rPr>
+          <w:snapToGrid w:val="0"/>
+          <w:sz w:val="24"/>
+          <w:lang w:val="en-GB"/>
+        </w:rPr>
+        <w:t xml:space="preserve"> </w:t>
+      </w:r>
+      <w:proofErr w:type="spellStart"/>
+      <w:r>
+        <w:rPr>
+          <w:snapToGrid w:val="0"/>
+          <w:sz w:val="24"/>
+          <w:lang w:val="en-GB"/>
+        </w:rPr>
+        <w:t>dall’MVB</w:t>
+      </w:r>
+      <w:proofErr w:type="spellEnd"/>
     </w:p>
     <w:p>
       <w:pPr>
@@ -2007,7 +2012,6 @@
           <w:sz w:val="24"/>
           <w:lang w:val="en-GB"/>
         </w:rPr>
-        <w:lastRenderedPageBreak/>
         <w:t>FLASH:</w:t>
       </w:r>
     </w:p>
@@ -3491,12 +3495,6 @@
                     <w:gridCol w:w="567"/>
                   </w:tblGrid>
                   <w:tr>
-                    <w:tblPrEx>
-                      <w:tblCellMar>
-                        <w:top w:w="0" w:type="dxa"/>
-                        <w:bottom w:w="0" w:type="dxa"/>
-                      </w:tblCellMar>
-                    </w:tblPrEx>
                     <w:trPr>
                       <w:cantSplit/>
                     </w:trPr>
@@ -3836,12 +3834,6 @@
                     </w:tc>
                   </w:tr>
                   <w:tr>
-                    <w:tblPrEx>
-                      <w:tblCellMar>
-                        <w:top w:w="0" w:type="dxa"/>
-                        <w:bottom w:w="0" w:type="dxa"/>
-                      </w:tblCellMar>
-                    </w:tblPrEx>
                     <w:trPr>
                       <w:cantSplit/>
                     </w:trPr>
@@ -4120,12 +4112,6 @@
                     </w:tc>
                   </w:tr>
                   <w:tr>
-                    <w:tblPrEx>
-                      <w:tblCellMar>
-                        <w:top w:w="0" w:type="dxa"/>
-                        <w:bottom w:w="0" w:type="dxa"/>
-                      </w:tblCellMar>
-                    </w:tblPrEx>
                     <w:trPr>
                       <w:cantSplit/>
                     </w:trPr>
@@ -4458,12 +4444,6 @@
                     </w:tc>
                   </w:tr>
                   <w:tr>
-                    <w:tblPrEx>
-                      <w:tblCellMar>
-                        <w:top w:w="0" w:type="dxa"/>
-                        <w:bottom w:w="0" w:type="dxa"/>
-                      </w:tblCellMar>
-                    </w:tblPrEx>
                     <w:trPr>
                       <w:cantSplit/>
                     </w:trPr>
@@ -4736,12 +4716,6 @@
                     <w:gridCol w:w="567"/>
                   </w:tblGrid>
                   <w:tr>
-                    <w:tblPrEx>
-                      <w:tblCellMar>
-                        <w:top w:w="0" w:type="dxa"/>
-                        <w:bottom w:w="0" w:type="dxa"/>
-                      </w:tblCellMar>
-                    </w:tblPrEx>
                     <w:trPr>
                       <w:cantSplit/>
                     </w:trPr>
@@ -5081,12 +5055,6 @@
                     </w:tc>
                   </w:tr>
                   <w:tr>
-                    <w:tblPrEx>
-                      <w:tblCellMar>
-                        <w:top w:w="0" w:type="dxa"/>
-                        <w:bottom w:w="0" w:type="dxa"/>
-                      </w:tblCellMar>
-                    </w:tblPrEx>
                     <w:trPr>
                       <w:cantSplit/>
                     </w:trPr>
@@ -5365,12 +5333,6 @@
                     </w:tc>
                   </w:tr>
                   <w:tr>
-                    <w:tblPrEx>
-                      <w:tblCellMar>
-                        <w:top w:w="0" w:type="dxa"/>
-                        <w:bottom w:w="0" w:type="dxa"/>
-                      </w:tblCellMar>
-                    </w:tblPrEx>
                     <w:trPr>
                       <w:cantSplit/>
                     </w:trPr>
@@ -5703,12 +5665,6 @@
                     </w:tc>
                   </w:tr>
                   <w:tr>
-                    <w:tblPrEx>
-                      <w:tblCellMar>
-                        <w:top w:w="0" w:type="dxa"/>
-                        <w:bottom w:w="0" w:type="dxa"/>
-                      </w:tblCellMar>
-                    </w:tblPrEx>
                     <w:trPr>
                       <w:cantSplit/>
                     </w:trPr>
@@ -5982,12 +5938,6 @@
                     <w:gridCol w:w="567"/>
                   </w:tblGrid>
                   <w:tr>
-                    <w:tblPrEx>
-                      <w:tblCellMar>
-                        <w:top w:w="0" w:type="dxa"/>
-                        <w:bottom w:w="0" w:type="dxa"/>
-                      </w:tblCellMar>
-                    </w:tblPrEx>
                     <w:trPr>
                       <w:cantSplit/>
                     </w:trPr>
@@ -6327,12 +6277,6 @@
                     </w:tc>
                   </w:tr>
                   <w:tr>
-                    <w:tblPrEx>
-                      <w:tblCellMar>
-                        <w:top w:w="0" w:type="dxa"/>
-                        <w:bottom w:w="0" w:type="dxa"/>
-                      </w:tblCellMar>
-                    </w:tblPrEx>
                     <w:trPr>
                       <w:cantSplit/>
                     </w:trPr>
@@ -6611,12 +6555,6 @@
                     </w:tc>
                   </w:tr>
                   <w:tr>
-                    <w:tblPrEx>
-                      <w:tblCellMar>
-                        <w:top w:w="0" w:type="dxa"/>
-                        <w:bottom w:w="0" w:type="dxa"/>
-                      </w:tblCellMar>
-                    </w:tblPrEx>
                     <w:trPr>
                       <w:cantSplit/>
                     </w:trPr>
@@ -6949,12 +6887,6 @@
                     </w:tc>
                   </w:tr>
                   <w:tr>
-                    <w:tblPrEx>
-                      <w:tblCellMar>
-                        <w:top w:w="0" w:type="dxa"/>
-                        <w:bottom w:w="0" w:type="dxa"/>
-                      </w:tblCellMar>
-                    </w:tblPrEx>
                     <w:trPr>
                       <w:cantSplit/>
                     </w:trPr>
@@ -7227,12 +7159,6 @@
                     <w:gridCol w:w="567"/>
                   </w:tblGrid>
                   <w:tr>
-                    <w:tblPrEx>
-                      <w:tblCellMar>
-                        <w:top w:w="0" w:type="dxa"/>
-                        <w:bottom w:w="0" w:type="dxa"/>
-                      </w:tblCellMar>
-                    </w:tblPrEx>
                     <w:trPr>
                       <w:cantSplit/>
                     </w:trPr>
@@ -7572,12 +7498,6 @@
                     </w:tc>
                   </w:tr>
                   <w:tr>
-                    <w:tblPrEx>
-                      <w:tblCellMar>
-                        <w:top w:w="0" w:type="dxa"/>
-                        <w:bottom w:w="0" w:type="dxa"/>
-                      </w:tblCellMar>
-                    </w:tblPrEx>
                     <w:trPr>
                       <w:cantSplit/>
                     </w:trPr>
@@ -7856,12 +7776,6 @@
                     </w:tc>
                   </w:tr>
                   <w:tr>
-                    <w:tblPrEx>
-                      <w:tblCellMar>
-                        <w:top w:w="0" w:type="dxa"/>
-                        <w:bottom w:w="0" w:type="dxa"/>
-                      </w:tblCellMar>
-                    </w:tblPrEx>
                     <w:trPr>
                       <w:cantSplit/>
                     </w:trPr>
@@ -8194,12 +8108,6 @@
                     </w:tc>
                   </w:tr>
                   <w:tr>
-                    <w:tblPrEx>
-                      <w:tblCellMar>
-                        <w:top w:w="0" w:type="dxa"/>
-                        <w:bottom w:w="0" w:type="dxa"/>
-                      </w:tblCellMar>
-                    </w:tblPrEx>
                     <w:trPr>
                       <w:cantSplit/>
                     </w:trPr>
@@ -8495,12 +8403,6 @@
                     <w:gridCol w:w="567"/>
                   </w:tblGrid>
                   <w:tr>
-                    <w:tblPrEx>
-                      <w:tblCellMar>
-                        <w:top w:w="0" w:type="dxa"/>
-                        <w:bottom w:w="0" w:type="dxa"/>
-                      </w:tblCellMar>
-                    </w:tblPrEx>
                     <w:trPr>
                       <w:cantSplit/>
                     </w:trPr>
@@ -8840,12 +8742,6 @@
                     </w:tc>
                   </w:tr>
                   <w:tr>
-                    <w:tblPrEx>
-                      <w:tblCellMar>
-                        <w:top w:w="0" w:type="dxa"/>
-                        <w:bottom w:w="0" w:type="dxa"/>
-                      </w:tblCellMar>
-                    </w:tblPrEx>
                     <w:trPr>
                       <w:cantSplit/>
                     </w:trPr>
@@ -9124,12 +9020,6 @@
                     </w:tc>
                   </w:tr>
                   <w:tr>
-                    <w:tblPrEx>
-                      <w:tblCellMar>
-                        <w:top w:w="0" w:type="dxa"/>
-                        <w:bottom w:w="0" w:type="dxa"/>
-                      </w:tblCellMar>
-                    </w:tblPrEx>
                     <w:trPr>
                       <w:cantSplit/>
                     </w:trPr>
@@ -9462,12 +9352,6 @@
                     </w:tc>
                   </w:tr>
                   <w:tr>
-                    <w:tblPrEx>
-                      <w:tblCellMar>
-                        <w:top w:w="0" w:type="dxa"/>
-                        <w:bottom w:w="0" w:type="dxa"/>
-                      </w:tblCellMar>
-                    </w:tblPrEx>
                     <w:trPr>
                       <w:cantSplit/>
                     </w:trPr>
@@ -9740,12 +9624,6 @@
                     <w:gridCol w:w="567"/>
                   </w:tblGrid>
                   <w:tr>
-                    <w:tblPrEx>
-                      <w:tblCellMar>
-                        <w:top w:w="0" w:type="dxa"/>
-                        <w:bottom w:w="0" w:type="dxa"/>
-                      </w:tblCellMar>
-                    </w:tblPrEx>
                     <w:trPr>
                       <w:cantSplit/>
                     </w:trPr>
@@ -10085,12 +9963,6 @@
                     </w:tc>
                   </w:tr>
                   <w:tr>
-                    <w:tblPrEx>
-                      <w:tblCellMar>
-                        <w:top w:w="0" w:type="dxa"/>
-                        <w:bottom w:w="0" w:type="dxa"/>
-                      </w:tblCellMar>
-                    </w:tblPrEx>
                     <w:trPr>
                       <w:cantSplit/>
                     </w:trPr>
@@ -10369,12 +10241,6 @@
                     </w:tc>
                   </w:tr>
                   <w:tr>
-                    <w:tblPrEx>
-                      <w:tblCellMar>
-                        <w:top w:w="0" w:type="dxa"/>
-                        <w:bottom w:w="0" w:type="dxa"/>
-                      </w:tblCellMar>
-                    </w:tblPrEx>
                     <w:trPr>
                       <w:cantSplit/>
                     </w:trPr>
@@ -10707,12 +10573,6 @@
                     </w:tc>
                   </w:tr>
                   <w:tr>
-                    <w:tblPrEx>
-                      <w:tblCellMar>
-                        <w:top w:w="0" w:type="dxa"/>
-                        <w:bottom w:w="0" w:type="dxa"/>
-                      </w:tblCellMar>
-                    </w:tblPrEx>
                     <w:trPr>
                       <w:cantSplit/>
                     </w:trPr>
@@ -10986,12 +10846,6 @@
                     <w:gridCol w:w="567"/>
                   </w:tblGrid>
                   <w:tr>
-                    <w:tblPrEx>
-                      <w:tblCellMar>
-                        <w:top w:w="0" w:type="dxa"/>
-                        <w:bottom w:w="0" w:type="dxa"/>
-                      </w:tblCellMar>
-                    </w:tblPrEx>
                     <w:trPr>
                       <w:cantSplit/>
                     </w:trPr>
@@ -11331,12 +11185,6 @@
                     </w:tc>
                   </w:tr>
                   <w:tr>
-                    <w:tblPrEx>
-                      <w:tblCellMar>
-                        <w:top w:w="0" w:type="dxa"/>
-                        <w:bottom w:w="0" w:type="dxa"/>
-                      </w:tblCellMar>
-                    </w:tblPrEx>
                     <w:trPr>
                       <w:cantSplit/>
                     </w:trPr>
@@ -11615,12 +11463,6 @@
                     </w:tc>
                   </w:tr>
                   <w:tr>
-                    <w:tblPrEx>
-                      <w:tblCellMar>
-                        <w:top w:w="0" w:type="dxa"/>
-                        <w:bottom w:w="0" w:type="dxa"/>
-                      </w:tblCellMar>
-                    </w:tblPrEx>
                     <w:trPr>
                       <w:cantSplit/>
                     </w:trPr>
@@ -11953,12 +11795,6 @@
                     </w:tc>
                   </w:tr>
                   <w:tr>
-                    <w:tblPrEx>
-                      <w:tblCellMar>
-                        <w:top w:w="0" w:type="dxa"/>
-                        <w:bottom w:w="0" w:type="dxa"/>
-                      </w:tblCellMar>
-                    </w:tblPrEx>
                     <w:trPr>
                       <w:cantSplit/>
                     </w:trPr>
@@ -12231,12 +12067,6 @@
                     <w:gridCol w:w="567"/>
                   </w:tblGrid>
                   <w:tr>
-                    <w:tblPrEx>
-                      <w:tblCellMar>
-                        <w:top w:w="0" w:type="dxa"/>
-                        <w:bottom w:w="0" w:type="dxa"/>
-                      </w:tblCellMar>
-                    </w:tblPrEx>
                     <w:trPr>
                       <w:cantSplit/>
                     </w:trPr>
@@ -12576,12 +12406,6 @@
                     </w:tc>
                   </w:tr>
                   <w:tr>
-                    <w:tblPrEx>
-                      <w:tblCellMar>
-                        <w:top w:w="0" w:type="dxa"/>
-                        <w:bottom w:w="0" w:type="dxa"/>
-                      </w:tblCellMar>
-                    </w:tblPrEx>
                     <w:trPr>
                       <w:cantSplit/>
                     </w:trPr>
@@ -12860,12 +12684,6 @@
                     </w:tc>
                   </w:tr>
                   <w:tr>
-                    <w:tblPrEx>
-                      <w:tblCellMar>
-                        <w:top w:w="0" w:type="dxa"/>
-                        <w:bottom w:w="0" w:type="dxa"/>
-                      </w:tblCellMar>
-                    </w:tblPrEx>
                     <w:trPr>
                       <w:cantSplit/>
                     </w:trPr>
@@ -13198,12 +13016,6 @@
                     </w:tc>
                   </w:tr>
                   <w:tr>
-                    <w:tblPrEx>
-                      <w:tblCellMar>
-                        <w:top w:w="0" w:type="dxa"/>
-                        <w:bottom w:w="0" w:type="dxa"/>
-                      </w:tblCellMar>
-                    </w:tblPrEx>
                     <w:trPr>
                       <w:cantSplit/>
                     </w:trPr>

</xml_diff>

<commit_message>
completati i test shift  della Traffic Memory
</commit_message>
<xml_diff>
--- a/COM/e403/doc/testcom.docx
+++ b/COM/e403/doc/testcom.docx
@@ -143,12 +143,12 @@
         <w:tblLook w:val="0000"/>
       </w:tblPr>
       <w:tblGrid>
-        <w:gridCol w:w="1100"/>
-        <w:gridCol w:w="1940"/>
-        <w:gridCol w:w="2022"/>
-        <w:gridCol w:w="2022"/>
-        <w:gridCol w:w="1347"/>
-        <w:gridCol w:w="1347"/>
+        <w:gridCol w:w="975"/>
+        <w:gridCol w:w="1816"/>
+        <w:gridCol w:w="1898"/>
+        <w:gridCol w:w="1898"/>
+        <w:gridCol w:w="1223"/>
+        <w:gridCol w:w="1968"/>
       </w:tblGrid>
       <w:tr>
         <w:trPr>
@@ -668,6 +668,7 @@
         <w:tc>
           <w:tcPr>
             <w:tcW w:w="562" w:type="pct"/>
+            <w:vMerge w:val="restart"/>
             <w:vAlign w:val="center"/>
           </w:tcPr>
           <w:p>
@@ -763,6 +764,91 @@
         <w:tc>
           <w:tcPr>
             <w:tcW w:w="562" w:type="pct"/>
+            <w:vMerge/>
+            <w:vAlign w:val="center"/>
+          </w:tcPr>
+          <w:p>
+            <w:pPr>
+              <w:jc w:val="center"/>
+              <w:rPr>
+                <w:b/>
+              </w:rPr>
+            </w:pPr>
+          </w:p>
+        </w:tc>
+        <w:tc>
+          <w:tcPr>
+            <w:tcW w:w="992" w:type="pct"/>
+            <w:vAlign w:val="center"/>
+          </w:tcPr>
+          <w:p>
+            <w:pPr>
+              <w:jc w:val="center"/>
+            </w:pPr>
+            <w:r>
+              <w:t>Service AREA</w:t>
+            </w:r>
+          </w:p>
+        </w:tc>
+        <w:tc>
+          <w:tcPr>
+            <w:tcW w:w="1034" w:type="pct"/>
+            <w:vAlign w:val="center"/>
+          </w:tcPr>
+          <w:p>
+            <w:pPr>
+              <w:jc w:val="center"/>
+            </w:pPr>
+          </w:p>
+        </w:tc>
+        <w:tc>
+          <w:tcPr>
+            <w:tcW w:w="1034" w:type="pct"/>
+            <w:vAlign w:val="center"/>
+          </w:tcPr>
+          <w:p>
+            <w:pPr>
+              <w:jc w:val="center"/>
+            </w:pPr>
+            <w:r>
+              <w:t>1Kbyte</w:t>
+            </w:r>
+          </w:p>
+        </w:tc>
+        <w:tc>
+          <w:tcPr>
+            <w:tcW w:w="689" w:type="pct"/>
+            <w:vAlign w:val="center"/>
+          </w:tcPr>
+          <w:p>
+            <w:pPr>
+              <w:jc w:val="center"/>
+            </w:pPr>
+          </w:p>
+        </w:tc>
+        <w:tc>
+          <w:tcPr>
+            <w:tcW w:w="689" w:type="pct"/>
+          </w:tcPr>
+          <w:p>
+            <w:pPr>
+              <w:jc w:val="center"/>
+            </w:pPr>
+            <w:r>
+              <w:t>0xC0FC00..0xC0FFFF</w:t>
+            </w:r>
+          </w:p>
+        </w:tc>
+      </w:tr>
+      <w:tr>
+        <w:trPr>
+          <w:cantSplit/>
+          <w:trHeight w:hRule="exact" w:val="426"/>
+        </w:trPr>
+        <w:tc>
+          <w:tcPr>
+            <w:tcW w:w="562" w:type="pct"/>
+            <w:vMerge/>
             <w:vAlign w:val="center"/>
           </w:tcPr>
           <w:p>
@@ -833,6 +919,306 @@
         <w:trPr>
           <w:cantSplit/>
           <w:trHeight w:hRule="exact" w:val="208"/>
+        </w:trPr>
+        <w:tc>
+          <w:tcPr>
+            <w:tcW w:w="562" w:type="pct"/>
+            <w:vMerge/>
+            <w:vAlign w:val="center"/>
+          </w:tcPr>
+          <w:p>
+            <w:pPr>
+              <w:jc w:val="center"/>
+              <w:rPr>
+                <w:b/>
+              </w:rPr>
+            </w:pPr>
+          </w:p>
+        </w:tc>
+        <w:tc>
+          <w:tcPr>
+            <w:tcW w:w="992" w:type="pct"/>
+            <w:vAlign w:val="center"/>
+          </w:tcPr>
+          <w:p>
+            <w:pPr>
+              <w:jc w:val="center"/>
+            </w:pPr>
+          </w:p>
+        </w:tc>
+        <w:tc>
+          <w:tcPr>
+            <w:tcW w:w="1034" w:type="pct"/>
+            <w:vAlign w:val="center"/>
+          </w:tcPr>
+          <w:p>
+            <w:pPr>
+              <w:jc w:val="center"/>
+            </w:pPr>
+          </w:p>
+        </w:tc>
+        <w:tc>
+          <w:tcPr>
+            <w:tcW w:w="1034" w:type="pct"/>
+            <w:vAlign w:val="center"/>
+          </w:tcPr>
+          <w:p>
+            <w:pPr>
+              <w:jc w:val="center"/>
+            </w:pPr>
+          </w:p>
+        </w:tc>
+        <w:tc>
+          <w:tcPr>
+            <w:tcW w:w="689" w:type="pct"/>
+            <w:vAlign w:val="center"/>
+          </w:tcPr>
+          <w:p>
+            <w:pPr>
+              <w:jc w:val="center"/>
+            </w:pPr>
+          </w:p>
+        </w:tc>
+        <w:tc>
+          <w:tcPr>
+            <w:tcW w:w="689" w:type="pct"/>
+          </w:tcPr>
+          <w:p>
+            <w:pPr>
+              <w:jc w:val="center"/>
+            </w:pPr>
+          </w:p>
+        </w:tc>
+      </w:tr>
+      <w:tr>
+        <w:trPr>
+          <w:cantSplit/>
+          <w:trHeight w:hRule="exact" w:val="208"/>
+        </w:trPr>
+        <w:tc>
+          <w:tcPr>
+            <w:tcW w:w="562" w:type="pct"/>
+            <w:vMerge/>
+            <w:vAlign w:val="center"/>
+          </w:tcPr>
+          <w:p>
+            <w:pPr>
+              <w:jc w:val="center"/>
+              <w:rPr>
+                <w:b/>
+              </w:rPr>
+            </w:pPr>
+          </w:p>
+        </w:tc>
+        <w:tc>
+          <w:tcPr>
+            <w:tcW w:w="992" w:type="pct"/>
+            <w:vAlign w:val="center"/>
+          </w:tcPr>
+          <w:p>
+            <w:pPr>
+              <w:jc w:val="center"/>
+            </w:pPr>
+          </w:p>
+        </w:tc>
+        <w:tc>
+          <w:tcPr>
+            <w:tcW w:w="1034" w:type="pct"/>
+            <w:vAlign w:val="center"/>
+          </w:tcPr>
+          <w:p>
+            <w:pPr>
+              <w:jc w:val="center"/>
+            </w:pPr>
+          </w:p>
+        </w:tc>
+        <w:tc>
+          <w:tcPr>
+            <w:tcW w:w="1034" w:type="pct"/>
+            <w:vAlign w:val="center"/>
+          </w:tcPr>
+          <w:p>
+            <w:pPr>
+              <w:jc w:val="center"/>
+            </w:pPr>
+          </w:p>
+        </w:tc>
+        <w:tc>
+          <w:tcPr>
+            <w:tcW w:w="689" w:type="pct"/>
+            <w:vAlign w:val="center"/>
+          </w:tcPr>
+          <w:p>
+            <w:pPr>
+              <w:jc w:val="center"/>
+            </w:pPr>
+          </w:p>
+        </w:tc>
+        <w:tc>
+          <w:tcPr>
+            <w:tcW w:w="689" w:type="pct"/>
+          </w:tcPr>
+          <w:p>
+            <w:pPr>
+              <w:jc w:val="center"/>
+            </w:pPr>
+          </w:p>
+        </w:tc>
+      </w:tr>
+      <w:tr>
+        <w:trPr>
+          <w:cantSplit/>
+          <w:trHeight w:hRule="exact" w:val="208"/>
+        </w:trPr>
+        <w:tc>
+          <w:tcPr>
+            <w:tcW w:w="562" w:type="pct"/>
+            <w:vMerge/>
+            <w:vAlign w:val="center"/>
+          </w:tcPr>
+          <w:p>
+            <w:pPr>
+              <w:jc w:val="center"/>
+              <w:rPr>
+                <w:b/>
+              </w:rPr>
+            </w:pPr>
+          </w:p>
+        </w:tc>
+        <w:tc>
+          <w:tcPr>
+            <w:tcW w:w="992" w:type="pct"/>
+            <w:vAlign w:val="center"/>
+          </w:tcPr>
+          <w:p>
+            <w:pPr>
+              <w:jc w:val="center"/>
+            </w:pPr>
+          </w:p>
+        </w:tc>
+        <w:tc>
+          <w:tcPr>
+            <w:tcW w:w="1034" w:type="pct"/>
+            <w:vAlign w:val="center"/>
+          </w:tcPr>
+          <w:p>
+            <w:pPr>
+              <w:jc w:val="center"/>
+            </w:pPr>
+          </w:p>
+        </w:tc>
+        <w:tc>
+          <w:tcPr>
+            <w:tcW w:w="1034" w:type="pct"/>
+            <w:vAlign w:val="center"/>
+          </w:tcPr>
+          <w:p>
+            <w:pPr>
+              <w:jc w:val="center"/>
+            </w:pPr>
+          </w:p>
+        </w:tc>
+        <w:tc>
+          <w:tcPr>
+            <w:tcW w:w="689" w:type="pct"/>
+            <w:vAlign w:val="center"/>
+          </w:tcPr>
+          <w:p>
+            <w:pPr>
+              <w:jc w:val="center"/>
+            </w:pPr>
+          </w:p>
+        </w:tc>
+        <w:tc>
+          <w:tcPr>
+            <w:tcW w:w="689" w:type="pct"/>
+          </w:tcPr>
+          <w:p>
+            <w:pPr>
+              <w:jc w:val="center"/>
+            </w:pPr>
+          </w:p>
+        </w:tc>
+      </w:tr>
+      <w:tr>
+        <w:trPr>
+          <w:cantSplit/>
+          <w:trHeight w:hRule="exact" w:val="208"/>
+        </w:trPr>
+        <w:tc>
+          <w:tcPr>
+            <w:tcW w:w="562" w:type="pct"/>
+            <w:vMerge/>
+            <w:vAlign w:val="center"/>
+          </w:tcPr>
+          <w:p>
+            <w:pPr>
+              <w:jc w:val="center"/>
+              <w:rPr>
+                <w:b/>
+              </w:rPr>
+            </w:pPr>
+          </w:p>
+        </w:tc>
+        <w:tc>
+          <w:tcPr>
+            <w:tcW w:w="992" w:type="pct"/>
+            <w:vAlign w:val="center"/>
+          </w:tcPr>
+          <w:p>
+            <w:pPr>
+              <w:jc w:val="center"/>
+            </w:pPr>
+          </w:p>
+        </w:tc>
+        <w:tc>
+          <w:tcPr>
+            <w:tcW w:w="1034" w:type="pct"/>
+            <w:vAlign w:val="center"/>
+          </w:tcPr>
+          <w:p>
+            <w:pPr>
+              <w:jc w:val="center"/>
+            </w:pPr>
+          </w:p>
+        </w:tc>
+        <w:tc>
+          <w:tcPr>
+            <w:tcW w:w="1034" w:type="pct"/>
+            <w:vAlign w:val="center"/>
+          </w:tcPr>
+          <w:p>
+            <w:pPr>
+              <w:jc w:val="center"/>
+            </w:pPr>
+          </w:p>
+        </w:tc>
+        <w:tc>
+          <w:tcPr>
+            <w:tcW w:w="689" w:type="pct"/>
+            <w:vAlign w:val="center"/>
+          </w:tcPr>
+          <w:p>
+            <w:pPr>
+              <w:jc w:val="center"/>
+            </w:pPr>
+          </w:p>
+        </w:tc>
+        <w:tc>
+          <w:tcPr>
+            <w:tcW w:w="689" w:type="pct"/>
+          </w:tcPr>
+          <w:p>
+            <w:pPr>
+              <w:jc w:val="center"/>
+            </w:pPr>
+          </w:p>
+        </w:tc>
+      </w:tr>
+      <w:tr>
+        <w:trPr>
+          <w:cantSplit/>
+          <w:trHeight w:hRule="exact" w:val="260"/>
         </w:trPr>
         <w:tc>
           <w:tcPr>
@@ -967,22 +1353,6 @@
         <w:tc>
           <w:tcPr>
             <w:tcW w:w="689" w:type="pct"/>
-          </w:tcPr>
-          <w:p>
-            <w:pPr>
-              <w:jc w:val="center"/>
-            </w:pPr>
-          </w:p>
-        </w:tc>
-      </w:tr>
-      <w:tr>
-        <w:trPr>
-          <w:cantSplit/>
-          <w:trHeight w:hRule="exact" w:val="260"/>
-        </w:trPr>
-        <w:tc>
-          <w:tcPr>
-            <w:tcW w:w="562" w:type="pct"/>
             <w:vAlign w:val="center"/>
           </w:tcPr>
           <w:p>
@@ -992,60 +1362,12 @@
                 <w:b/>
               </w:rPr>
             </w:pPr>
-          </w:p>
-        </w:tc>
-        <w:tc>
-          <w:tcPr>
-            <w:tcW w:w="992" w:type="pct"/>
-            <w:vAlign w:val="center"/>
-          </w:tcPr>
-          <w:p>
-            <w:pPr>
-              <w:jc w:val="center"/>
-            </w:pPr>
-          </w:p>
-        </w:tc>
-        <w:tc>
-          <w:tcPr>
-            <w:tcW w:w="1034" w:type="pct"/>
-            <w:vAlign w:val="center"/>
-          </w:tcPr>
-          <w:p>
-            <w:pPr>
-              <w:jc w:val="center"/>
-            </w:pPr>
-          </w:p>
-        </w:tc>
-        <w:tc>
-          <w:tcPr>
-            <w:tcW w:w="1034" w:type="pct"/>
-            <w:vAlign w:val="center"/>
-          </w:tcPr>
-          <w:p>
-            <w:pPr>
-              <w:jc w:val="center"/>
-            </w:pPr>
-          </w:p>
-        </w:tc>
-        <w:tc>
-          <w:tcPr>
-            <w:tcW w:w="689" w:type="pct"/>
-            <w:vAlign w:val="center"/>
-          </w:tcPr>
-          <w:p>
-            <w:pPr>
-              <w:jc w:val="center"/>
-            </w:pPr>
-          </w:p>
-        </w:tc>
-        <w:tc>
-          <w:tcPr>
-            <w:tcW w:w="689" w:type="pct"/>
-          </w:tcPr>
-          <w:p>
-            <w:pPr>
-              <w:jc w:val="center"/>
-            </w:pPr>
+            <w:r>
+              <w:rPr>
+                <w:b/>
+              </w:rPr>
+              <w:t>CS3</w:t>
+            </w:r>
           </w:p>
         </w:tc>
       </w:tr>
@@ -1851,11 +2173,9 @@
     </w:p>
     <w:p>
       <w:pPr>
-        <w:ind w:left="708"/>
-        <w:jc w:val="both"/>
+        <w:pStyle w:val="Rientrocorpodeltesto2"/>
         <w:rPr>
           <w:snapToGrid w:val="0"/>
-          <w:sz w:val="24"/>
           <w:lang w:val="en-GB"/>
         </w:rPr>
       </w:pPr>
@@ -1870,13 +2190,23 @@
           <w:lang w:val="en-GB"/>
         </w:rPr>
       </w:pPr>
-      <w:r>
+    </w:p>
+    <w:p>
+      <w:pPr>
+        <w:ind w:left="708"/>
+        <w:jc w:val="both"/>
         <w:rPr>
           <w:snapToGrid w:val="0"/>
           <w:sz w:val="24"/>
           <w:lang w:val="en-GB"/>
         </w:rPr>
-        <w:lastRenderedPageBreak/>
+      </w:pPr>
+      <w:r>
+        <w:rPr>
+          <w:snapToGrid w:val="0"/>
+          <w:sz w:val="24"/>
+          <w:lang w:val="en-GB"/>
+        </w:rPr>
         <w:t>INTERRUPT</w:t>
       </w:r>
     </w:p>

</xml_diff>